<commit_message>
Changed up one of the pages.
</commit_message>
<xml_diff>
--- a/education/bio-141/practice_tests/unit 5/Chapter_13_pt2_questions_and_answers.docx
+++ b/education/bio-141/practice_tests/unit 5/Chapter_13_pt2_questions_and_answers.docx
@@ -4241,26 +4241,6 @@
         <w:rPr>
           <w:rFonts w:ascii="Times New Roman" w:hAnsi="Times New Roman" w:cs="Times New Roman"/>
           <w:szCs w:val="24"/>
-        </w:rPr>
-      </w:pPr>
-      <w:r>
-        <w:rPr>
-          <w:rFonts w:cs="Times New Roman" w:ascii="Times New Roman" w:hAnsi="Times New Roman"/>
-          <w:szCs w:val="24"/>
-        </w:rPr>
-      </w:r>
-      <w:r>
-        <w:br w:type="page"/>
-      </w:r>
-    </w:p>
-    <w:p>
-      <w:pPr>
-        <w:pStyle w:val="Normal"/>
-        <w:spacing w:lineRule="auto" w:line="240" w:before="0" w:after="0"/>
-        <w:rPr>
-          <w:rFonts w:ascii="Times New Roman" w:hAnsi="Times New Roman" w:cs="Times New Roman"/>
-          <w:sz w:val="56"/>
-          <w:szCs w:val="56"/>
         </w:rPr>
       </w:pPr>
       <w:r>
@@ -7496,7 +7476,7 @@
       <w:pgNumType w:fmt="decimal"/>
       <w:formProt w:val="false"/>
       <w:textDirection w:val="lrTb"/>
-      <w:docGrid w:type="default" w:linePitch="360" w:charSpace="4294965042"/>
+      <w:docGrid w:type="default" w:linePitch="360" w:charSpace="0"/>
     </w:sectPr>
   </w:body>
 </w:document>
@@ -7531,7 +7511,6 @@
       <w:rPr>
         <w:sz w:val="24"/>
         <w:szCs w:val="28"/>
-        <w:rFonts w:ascii="Times New Roman" w:hAnsi="Times New Roman"/>
       </w:rPr>
     </w:lvl>
     <w:lvl w:ilvl="1">
@@ -7808,7 +7787,9 @@
       </w:rPr>
     </w:rPrDefault>
     <w:pPrDefault>
-      <w:pPr/>
+      <w:pPr>
+        <w:suppressAutoHyphens w:val="true"/>
+      </w:pPr>
     </w:pPrDefault>
   </w:docDefaults>
   <w:latentStyles w:defLockedState="0" w:defUIPriority="99" w:defSemiHidden="0" w:defUnhideWhenUsed="0" w:defQFormat="0" w:count="371">
@@ -8242,55 +8223,6 @@
       <w:szCs w:val="18"/>
     </w:rPr>
   </w:style>
-  <w:style w:type="character" w:styleId="ListLabel1" w:customStyle="1">
-    <w:name w:val="ListLabel 1"/>
-    <w:qFormat/>
-    <w:rPr>
-      <w:sz w:val="24"/>
-      <w:szCs w:val="28"/>
-    </w:rPr>
-  </w:style>
-  <w:style w:type="character" w:styleId="ListLabel2" w:customStyle="1">
-    <w:name w:val="ListLabel 2"/>
-    <w:qFormat/>
-    <w:rPr>
-      <w:sz w:val="24"/>
-      <w:szCs w:val="24"/>
-    </w:rPr>
-  </w:style>
-  <w:style w:type="character" w:styleId="ListLabel3" w:customStyle="1">
-    <w:name w:val="ListLabel 3"/>
-    <w:qFormat/>
-    <w:rPr>
-      <w:sz w:val="24"/>
-      <w:szCs w:val="28"/>
-    </w:rPr>
-  </w:style>
-  <w:style w:type="character" w:styleId="ListLabel4" w:customStyle="1">
-    <w:name w:val="ListLabel 4"/>
-    <w:qFormat/>
-    <w:rPr>
-      <w:sz w:val="24"/>
-      <w:szCs w:val="24"/>
-    </w:rPr>
-  </w:style>
-  <w:style w:type="character" w:styleId="ListLabel5">
-    <w:name w:val="ListLabel 5"/>
-    <w:qFormat/>
-    <w:rPr>
-      <w:rFonts w:ascii="Times New Roman" w:hAnsi="Times New Roman"/>
-      <w:sz w:val="24"/>
-      <w:szCs w:val="28"/>
-    </w:rPr>
-  </w:style>
-  <w:style w:type="character" w:styleId="ListLabel6">
-    <w:name w:val="ListLabel 6"/>
-    <w:qFormat/>
-    <w:rPr>
-      <w:sz w:val="24"/>
-      <w:szCs w:val="24"/>
-    </w:rPr>
-  </w:style>
   <w:style w:type="paragraph" w:styleId="Heading" w:customStyle="1">
     <w:name w:val="Heading"/>
     <w:basedOn w:val="Normal"/>
@@ -8376,6 +8308,13 @@
       <w:ind w:left="720" w:hanging="0"/>
       <w:contextualSpacing/>
     </w:pPr>
+    <w:rPr/>
+  </w:style>
+  <w:style w:type="paragraph" w:styleId="HeaderandFooter">
+    <w:name w:val="Header and Footer"/>
+    <w:basedOn w:val="Normal"/>
+    <w:qFormat/>
+    <w:pPr/>
     <w:rPr/>
   </w:style>
   <w:style w:type="paragraph" w:styleId="Header">

</xml_diff>